<commit_message>
Add support to keep list type according to w3c html5 specs
</commit_message>
<xml_diff>
--- a/test/fixtures/ordered_list.docx
+++ b/test/fixtures/ordered_list.docx
@@ -4,173 +4,113 @@
   <w:body>
     <w:p>
       <w:pPr>
-        <w:pStyle w:val="PargrafodaLista"/>
+        <w:pStyle w:val="ListParagraph"/>
         <w:numPr>
           <w:ilvl w:val="0"/>
           <w:numId w:val="2"/>
         </w:numPr>
       </w:pPr>
-      <w:bookmarkStart w:id="0" w:name="_GoBack"/>
-      <w:proofErr w:type="spellStart"/>
       <w:r>
-        <w:t>Bullet</w:t>
+        <w:t>Bullet 1</w:t>
       </w:r>
-      <w:proofErr w:type="spellEnd"/>
-      <w:r>
-        <w:t xml:space="preserve"> </w:t>
-      </w:r>
-      <w:proofErr w:type="gramStart"/>
-      <w:r>
-        <w:t>1</w:t>
-      </w:r>
-      <w:proofErr w:type="gramEnd"/>
     </w:p>
     <w:p>
       <w:pPr>
-        <w:pStyle w:val="PargrafodaLista"/>
+        <w:pStyle w:val="ListParagraph"/>
         <w:numPr>
           <w:ilvl w:val="0"/>
           <w:numId w:val="2"/>
         </w:numPr>
       </w:pPr>
-      <w:proofErr w:type="spellStart"/>
       <w:r>
-        <w:t>Bullet</w:t>
+        <w:t>Bullet 2</w:t>
       </w:r>
-      <w:proofErr w:type="spellEnd"/>
-      <w:r>
-        <w:t xml:space="preserve"> </w:t>
-      </w:r>
-      <w:proofErr w:type="gramStart"/>
-      <w:r>
-        <w:t>2</w:t>
-      </w:r>
-      <w:proofErr w:type="gramEnd"/>
     </w:p>
     <w:p>
       <w:pPr>
-        <w:pStyle w:val="PargrafodaLista"/>
+        <w:pStyle w:val="ListParagraph"/>
         <w:numPr>
           <w:ilvl w:val="1"/>
           <w:numId w:val="2"/>
         </w:numPr>
       </w:pPr>
-      <w:proofErr w:type="spellStart"/>
       <w:r>
-        <w:t>Bullet</w:t>
-      </w:r>
-      <w:proofErr w:type="spellEnd"/>
-      <w:r>
-        <w:t xml:space="preserve"> 2.1</w:t>
+        <w:t>Bullet 2.1</w:t>
       </w:r>
     </w:p>
     <w:p>
       <w:pPr>
-        <w:pStyle w:val="PargrafodaLista"/>
+        <w:pStyle w:val="ListParagraph"/>
         <w:numPr>
           <w:ilvl w:val="1"/>
           <w:numId w:val="2"/>
         </w:numPr>
       </w:pPr>
-      <w:proofErr w:type="spellStart"/>
       <w:r>
-        <w:t>Bullet</w:t>
-      </w:r>
-      <w:proofErr w:type="spellEnd"/>
-      <w:r>
-        <w:t xml:space="preserve"> 2.2</w:t>
+        <w:t>Bullet 2.2</w:t>
       </w:r>
     </w:p>
     <w:p>
       <w:pPr>
-        <w:pStyle w:val="PargrafodaLista"/>
+        <w:pStyle w:val="ListParagraph"/>
         <w:numPr>
           <w:ilvl w:val="2"/>
           <w:numId w:val="2"/>
         </w:numPr>
       </w:pPr>
-      <w:proofErr w:type="spellStart"/>
       <w:r>
-        <w:t>Bullet</w:t>
-      </w:r>
-      <w:proofErr w:type="spellEnd"/>
-      <w:r>
-        <w:t xml:space="preserve"> 2.2.1</w:t>
+        <w:t>Bullet 2.2.1</w:t>
       </w:r>
     </w:p>
     <w:p>
       <w:pPr>
-        <w:pStyle w:val="PargrafodaLista"/>
+        <w:pStyle w:val="ListParagraph"/>
         <w:numPr>
           <w:ilvl w:val="3"/>
           <w:numId w:val="2"/>
         </w:numPr>
       </w:pPr>
-      <w:proofErr w:type="spellStart"/>
       <w:r>
-        <w:t>Bullet</w:t>
-      </w:r>
-      <w:proofErr w:type="spellEnd"/>
-      <w:r>
-        <w:t xml:space="preserve"> 2.2.1.1</w:t>
+        <w:t>Bullet 2.2.1.1</w:t>
       </w:r>
     </w:p>
     <w:p>
       <w:pPr>
-        <w:pStyle w:val="PargrafodaLista"/>
+        <w:pStyle w:val="ListParagraph"/>
         <w:numPr>
           <w:ilvl w:val="2"/>
           <w:numId w:val="2"/>
         </w:numPr>
       </w:pPr>
-      <w:proofErr w:type="spellStart"/>
       <w:r>
-        <w:t>Bullet</w:t>
-      </w:r>
-      <w:proofErr w:type="spellEnd"/>
-      <w:r>
-        <w:t xml:space="preserve"> 2.2.2</w:t>
+        <w:t>Bullet 2.2.2</w:t>
       </w:r>
     </w:p>
     <w:p>
       <w:pPr>
-        <w:pStyle w:val="PargrafodaLista"/>
+        <w:pStyle w:val="ListParagraph"/>
         <w:numPr>
           <w:ilvl w:val="1"/>
           <w:numId w:val="2"/>
         </w:numPr>
       </w:pPr>
-      <w:proofErr w:type="spellStart"/>
       <w:r>
-        <w:t>Bullet</w:t>
-      </w:r>
-      <w:proofErr w:type="spellEnd"/>
-      <w:r>
-        <w:t xml:space="preserve"> 2.3</w:t>
+        <w:t>Bullet 2.3</w:t>
       </w:r>
     </w:p>
     <w:p>
       <w:pPr>
-        <w:pStyle w:val="PargrafodaLista"/>
+        <w:pStyle w:val="ListParagraph"/>
         <w:numPr>
           <w:ilvl w:val="0"/>
           <w:numId w:val="2"/>
         </w:numPr>
       </w:pPr>
-      <w:proofErr w:type="spellStart"/>
       <w:r>
-        <w:t>Bullet</w:t>
+        <w:t>Bullet 3</w:t>
       </w:r>
-      <w:proofErr w:type="spellEnd"/>
-      <w:r>
-        <w:t xml:space="preserve"> </w:t>
-      </w:r>
-      <w:proofErr w:type="gramStart"/>
-      <w:r>
-        <w:t>3</w:t>
-      </w:r>
+      <w:bookmarkStart w:id="0" w:name="_GoBack"/>
       <w:bookmarkEnd w:id="0"/>
-      <w:proofErr w:type="gramEnd"/>
     </w:p>
     <w:sectPr>
       <w:pgSz w:w="11906" w:h="16838"/>
@@ -187,7 +127,7 @@
   <w:abstractNum w:abstractNumId="0">
     <w:nsid w:val="01997D49"/>
     <w:multiLevelType w:val="hybridMultilevel"/>
-    <w:tmpl w:val="45CE5F9A"/>
+    <w:tmpl w:val="EB96594E"/>
     <w:lvl w:ilvl="0" w:tplc="0416000F">
       <w:start w:val="1"/>
       <w:numFmt w:val="decimal"/>
@@ -197,20 +137,20 @@
         <w:ind w:left="720" w:hanging="360"/>
       </w:pPr>
     </w:lvl>
-    <w:lvl w:ilvl="1" w:tplc="04160019">
-      <w:start w:val="1"/>
-      <w:numFmt w:val="lowerLetter"/>
+    <w:lvl w:ilvl="1" w:tplc="0416000F">
+      <w:start w:val="1"/>
+      <w:numFmt w:val="decimal"/>
       <w:lvlText w:val="%2."/>
       <w:lvlJc w:val="left"/>
       <w:pPr>
         <w:ind w:left="1440" w:hanging="360"/>
       </w:pPr>
     </w:lvl>
-    <w:lvl w:ilvl="2" w:tplc="0416001B">
-      <w:start w:val="1"/>
-      <w:numFmt w:val="lowerRoman"/>
+    <w:lvl w:ilvl="2" w:tplc="0416000F">
+      <w:start w:val="1"/>
+      <w:numFmt w:val="decimal"/>
       <w:lvlText w:val="%3."/>
-      <w:lvlJc w:val="right"/>
+      <w:lvlJc w:val="left"/>
       <w:pPr>
         <w:ind w:left="2160" w:hanging="180"/>
       </w:pPr>
@@ -552,13 +492,13 @@
     <w:name w:val="Normal"/>
     <w:qFormat/>
   </w:style>
-  <w:style w:type="character" w:default="1" w:styleId="Fontepargpadro">
+  <w:style w:type="character" w:default="1" w:styleId="DefaultParagraphFont">
     <w:name w:val="Default Paragraph Font"/>
     <w:uiPriority w:val="1"/>
     <w:semiHidden/>
     <w:unhideWhenUsed/>
   </w:style>
-  <w:style w:type="table" w:default="1" w:styleId="Tabelanormal">
+  <w:style w:type="table" w:default="1" w:styleId="TableNormal">
     <w:name w:val="Normal Table"/>
     <w:uiPriority w:val="99"/>
     <w:semiHidden/>
@@ -573,13 +513,13 @@
       </w:tblCellMar>
     </w:tblPr>
   </w:style>
-  <w:style w:type="numbering" w:default="1" w:styleId="Semlista">
+  <w:style w:type="numbering" w:default="1" w:styleId="NoList">
     <w:name w:val="No List"/>
     <w:uiPriority w:val="99"/>
     <w:semiHidden/>
     <w:unhideWhenUsed/>
   </w:style>
-  <w:style w:type="paragraph" w:styleId="PargrafodaLista">
+  <w:style w:type="paragraph" w:styleId="ListParagraph">
     <w:name w:val="List Paragraph"/>
     <w:basedOn w:val="Normal"/>
     <w:uiPriority w:val="34"/>
@@ -753,13 +693,13 @@
     <w:name w:val="Normal"/>
     <w:qFormat/>
   </w:style>
-  <w:style w:type="character" w:default="1" w:styleId="Fontepargpadro">
+  <w:style w:type="character" w:default="1" w:styleId="DefaultParagraphFont">
     <w:name w:val="Default Paragraph Font"/>
     <w:uiPriority w:val="1"/>
     <w:semiHidden/>
     <w:unhideWhenUsed/>
   </w:style>
-  <w:style w:type="table" w:default="1" w:styleId="Tabelanormal">
+  <w:style w:type="table" w:default="1" w:styleId="TableNormal">
     <w:name w:val="Normal Table"/>
     <w:uiPriority w:val="99"/>
     <w:semiHidden/>
@@ -774,13 +714,13 @@
       </w:tblCellMar>
     </w:tblPr>
   </w:style>
-  <w:style w:type="numbering" w:default="1" w:styleId="Semlista">
+  <w:style w:type="numbering" w:default="1" w:styleId="NoList">
     <w:name w:val="No List"/>
     <w:uiPriority w:val="99"/>
     <w:semiHidden/>
     <w:unhideWhenUsed/>
   </w:style>
-  <w:style w:type="paragraph" w:styleId="PargrafodaLista">
+  <w:style w:type="paragraph" w:styleId="ListParagraph">
     <w:name w:val="List Paragraph"/>
     <w:basedOn w:val="Normal"/>
     <w:uiPriority w:val="34"/>

</xml_diff>